<commit_message>
Reformatted all project SRS to use Word docx format
</commit_message>
<xml_diff>
--- a/docs/Auction House Project SRS.docx
+++ b/docs/Auction House Project SRS.docx
@@ -41,7 +41,7 @@
       <w:pPr>
         <w:pStyle w:val="Heading3"/>
         <w:bidi w:val="0"/>
-        <w:jc w:val="start"/>
+        <w:jc w:val="left"/>
         <w:rPr/>
       </w:pPr>
       <w:r>
@@ -53,7 +53,7 @@
       <w:pPr>
         <w:pStyle w:val="TextBody"/>
         <w:bidi w:val="0"/>
-        <w:jc w:val="start"/>
+        <w:jc w:val="left"/>
         <w:rPr/>
       </w:pPr>
       <w:r>
@@ -65,7 +65,7 @@
       <w:pPr>
         <w:pStyle w:val="TextBody"/>
         <w:bidi w:val="0"/>
-        <w:jc w:val="start"/>
+        <w:jc w:val="left"/>
         <w:rPr/>
       </w:pPr>
       <w:r>
@@ -76,7 +76,7 @@
       <w:pPr>
         <w:pStyle w:val="Heading2"/>
         <w:bidi w:val="0"/>
-        <w:jc w:val="start"/>
+        <w:jc w:val="left"/>
         <w:rPr/>
       </w:pPr>
       <w:r>
@@ -88,7 +88,7 @@
       <w:pPr>
         <w:pStyle w:val="TextBody"/>
         <w:bidi w:val="0"/>
-        <w:jc w:val="start"/>
+        <w:jc w:val="left"/>
         <w:rPr/>
       </w:pPr>
       <w:r>
@@ -104,7 +104,7 @@
       <w:pPr>
         <w:pStyle w:val="TextBody"/>
         <w:bidi w:val="0"/>
-        <w:jc w:val="start"/>
+        <w:jc w:val="left"/>
         <w:rPr/>
       </w:pPr>
       <w:r>
@@ -115,7 +115,7 @@
       <w:pPr>
         <w:pStyle w:val="Heading3"/>
         <w:bidi w:val="0"/>
-        <w:jc w:val="start"/>
+        <w:jc w:val="left"/>
         <w:rPr/>
       </w:pPr>
       <w:r>
@@ -126,7 +126,7 @@
       <w:pPr>
         <w:pStyle w:val="Heading3"/>
         <w:bidi w:val="0"/>
-        <w:jc w:val="start"/>
+        <w:jc w:val="left"/>
         <w:rPr/>
       </w:pPr>
       <w:r>
@@ -137,7 +137,7 @@
       <w:pPr>
         <w:pStyle w:val="Heading3"/>
         <w:bidi w:val="0"/>
-        <w:jc w:val="start"/>
+        <w:jc w:val="left"/>
         <w:rPr/>
       </w:pPr>
       <w:r>
@@ -148,7 +148,7 @@
       <w:pPr>
         <w:pStyle w:val="Heading3"/>
         <w:bidi w:val="0"/>
-        <w:jc w:val="start"/>
+        <w:jc w:val="left"/>
         <w:rPr/>
       </w:pPr>
       <w:r>
@@ -159,7 +159,7 @@
       <w:pPr>
         <w:pStyle w:val="Heading3"/>
         <w:bidi w:val="0"/>
-        <w:jc w:val="start"/>
+        <w:jc w:val="left"/>
         <w:rPr/>
       </w:pPr>
       <w:r>
@@ -170,7 +170,7 @@
       <w:pPr>
         <w:pStyle w:val="Heading3"/>
         <w:bidi w:val="0"/>
-        <w:jc w:val="start"/>
+        <w:jc w:val="left"/>
         <w:rPr/>
       </w:pPr>
       <w:r>
@@ -181,7 +181,7 @@
       <w:pPr>
         <w:pStyle w:val="Heading3"/>
         <w:bidi w:val="0"/>
-        <w:jc w:val="start"/>
+        <w:jc w:val="left"/>
         <w:rPr/>
       </w:pPr>
       <w:r>
@@ -192,13 +192,13 @@
     <w:tbl>
       <w:tblPr>
         <w:tblW w:w="9972" w:type="dxa"/>
-        <w:jc w:val="start"/>
+        <w:jc w:val="left"/>
         <w:tblInd w:w="0" w:type="dxa"/>
         <w:tblCellMar>
           <w:top w:w="0" w:type="dxa"/>
-          <w:start w:w="0" w:type="dxa"/>
+          <w:left w:w="0" w:type="dxa"/>
           <w:bottom w:w="0" w:type="dxa"/>
-          <w:end w:w="0" w:type="dxa"/>
+          <w:right w:w="0" w:type="dxa"/>
         </w:tblCellMar>
       </w:tblPr>
       <w:tblGrid>
@@ -216,7 +216,7 @@
             <w:pPr>
               <w:pStyle w:val="TableContents"/>
               <w:bidi w:val="0"/>
-              <w:jc w:val="start"/>
+              <w:jc w:val="left"/>
               <w:rPr>
                 <w:b/>
                 <w:b/>
@@ -241,7 +241,7 @@
             <w:pPr>
               <w:pStyle w:val="TableContents"/>
               <w:bidi w:val="0"/>
-              <w:jc w:val="start"/>
+              <w:jc w:val="left"/>
               <w:rPr>
                 <w:b/>
                 <w:b/>
@@ -269,7 +269,7 @@
             <w:pPr>
               <w:pStyle w:val="TableContents"/>
               <w:bidi w:val="0"/>
-              <w:jc w:val="start"/>
+              <w:jc w:val="left"/>
               <w:rPr/>
             </w:pPr>
             <w:r>
@@ -287,7 +287,7 @@
             <w:pPr>
               <w:pStyle w:val="TableContents"/>
               <w:bidi w:val="0"/>
-              <w:jc w:val="start"/>
+              <w:jc w:val="left"/>
               <w:rPr/>
             </w:pPr>
             <w:r>
@@ -308,7 +308,7 @@
             <w:pPr>
               <w:pStyle w:val="TableContents"/>
               <w:bidi w:val="0"/>
-              <w:jc w:val="start"/>
+              <w:jc w:val="left"/>
               <w:rPr/>
             </w:pPr>
             <w:r>
@@ -326,7 +326,7 @@
             <w:pPr>
               <w:pStyle w:val="TableContents"/>
               <w:bidi w:val="0"/>
-              <w:jc w:val="start"/>
+              <w:jc w:val="left"/>
               <w:rPr/>
             </w:pPr>
             <w:r>
@@ -347,7 +347,7 @@
             <w:pPr>
               <w:pStyle w:val="TableContents"/>
               <w:bidi w:val="0"/>
-              <w:jc w:val="start"/>
+              <w:jc w:val="left"/>
               <w:rPr/>
             </w:pPr>
             <w:r>
@@ -365,7 +365,7 @@
             <w:pPr>
               <w:pStyle w:val="TableContents"/>
               <w:bidi w:val="0"/>
-              <w:jc w:val="start"/>
+              <w:jc w:val="left"/>
               <w:rPr/>
             </w:pPr>
             <w:r>
@@ -386,7 +386,7 @@
             <w:pPr>
               <w:pStyle w:val="TableContents"/>
               <w:bidi w:val="0"/>
-              <w:jc w:val="start"/>
+              <w:jc w:val="left"/>
               <w:rPr/>
             </w:pPr>
             <w:r>
@@ -404,7 +404,7 @@
             <w:pPr>
               <w:pStyle w:val="TableContents"/>
               <w:bidi w:val="0"/>
-              <w:jc w:val="start"/>
+              <w:jc w:val="left"/>
               <w:rPr/>
             </w:pPr>
             <w:r>
@@ -427,7 +427,7 @@
             <w:pPr>
               <w:pStyle w:val="TableContents"/>
               <w:bidi w:val="0"/>
-              <w:jc w:val="start"/>
+              <w:jc w:val="left"/>
               <w:rPr/>
             </w:pPr>
             <w:r>
@@ -445,7 +445,7 @@
             <w:pPr>
               <w:pStyle w:val="TableContents"/>
               <w:bidi w:val="0"/>
-              <w:jc w:val="start"/>
+              <w:jc w:val="left"/>
               <w:rPr/>
             </w:pPr>
             <w:r>
@@ -468,7 +468,7 @@
             <w:pPr>
               <w:pStyle w:val="TableContents"/>
               <w:bidi w:val="0"/>
-              <w:jc w:val="start"/>
+              <w:jc w:val="left"/>
               <w:rPr/>
             </w:pPr>
             <w:r>
@@ -486,7 +486,7 @@
             <w:pPr>
               <w:pStyle w:val="TableContents"/>
               <w:bidi w:val="0"/>
-              <w:jc w:val="start"/>
+              <w:jc w:val="left"/>
               <w:rPr/>
             </w:pPr>
             <w:r>
@@ -509,7 +509,7 @@
             <w:pPr>
               <w:pStyle w:val="TableContents"/>
               <w:bidi w:val="0"/>
-              <w:jc w:val="start"/>
+              <w:jc w:val="left"/>
               <w:rPr/>
             </w:pPr>
             <w:r>
@@ -527,7 +527,7 @@
             <w:pPr>
               <w:pStyle w:val="TableContents"/>
               <w:bidi w:val="0"/>
-              <w:jc w:val="start"/>
+              <w:jc w:val="left"/>
               <w:rPr/>
             </w:pPr>
             <w:r>
@@ -542,18 +542,18 @@
       <w:pPr>
         <w:pStyle w:val="TextBody"/>
         <w:bidi w:val="0"/>
-        <w:jc w:val="start"/>
-        <w:rPr/>
-      </w:pPr>
-      <w:r>
-        <w:rPr/>
-      </w:r>
-    </w:p>
-    <w:p>
-      <w:pPr>
-        <w:pStyle w:val="TextBody"/>
-        <w:bidi w:val="0"/>
-        <w:jc w:val="start"/>
+        <w:jc w:val="left"/>
+        <w:rPr/>
+      </w:pPr>
+      <w:r>
+        <w:rPr/>
+      </w:r>
+    </w:p>
+    <w:p>
+      <w:pPr>
+        <w:pStyle w:val="TextBody"/>
+        <w:bidi w:val="0"/>
+        <w:jc w:val="left"/>
         <w:rPr/>
       </w:pPr>
       <w:r>
@@ -564,7 +564,7 @@
       <w:pPr>
         <w:pStyle w:val="Heading3"/>
         <w:bidi w:val="0"/>
-        <w:jc w:val="start"/>
+        <w:jc w:val="left"/>
         <w:rPr/>
       </w:pPr>
       <w:r>
@@ -576,7 +576,7 @@
       <w:pPr>
         <w:pStyle w:val="TextBody"/>
         <w:bidi w:val="0"/>
-        <w:jc w:val="start"/>
+        <w:jc w:val="left"/>
         <w:rPr/>
       </w:pPr>
       <w:r>
@@ -588,7 +588,7 @@
       <w:pPr>
         <w:pStyle w:val="TextBody"/>
         <w:bidi w:val="0"/>
-        <w:jc w:val="start"/>
+        <w:jc w:val="left"/>
         <w:rPr/>
       </w:pPr>
       <w:r>
@@ -600,7 +600,7 @@
       <w:pPr>
         <w:pStyle w:val="TextBody"/>
         <w:bidi w:val="0"/>
-        <w:jc w:val="start"/>
+        <w:jc w:val="left"/>
         <w:rPr/>
       </w:pPr>
       <w:r>
@@ -612,29 +612,29 @@
       <w:pPr>
         <w:pStyle w:val="TextBody"/>
         <w:bidi w:val="0"/>
-        <w:jc w:val="start"/>
-        <w:rPr/>
-      </w:pPr>
-      <w:r>
-        <w:rPr/>
-      </w:r>
-    </w:p>
-    <w:p>
-      <w:pPr>
-        <w:pStyle w:val="TextBody"/>
-        <w:bidi w:val="0"/>
-        <w:jc w:val="start"/>
-        <w:rPr/>
-      </w:pPr>
-      <w:r>
-        <w:rPr/>
-      </w:r>
-    </w:p>
-    <w:p>
-      <w:pPr>
-        <w:pStyle w:val="TextBody"/>
-        <w:bidi w:val="0"/>
-        <w:jc w:val="start"/>
+        <w:jc w:val="left"/>
+        <w:rPr/>
+      </w:pPr>
+      <w:r>
+        <w:rPr/>
+      </w:r>
+    </w:p>
+    <w:p>
+      <w:pPr>
+        <w:pStyle w:val="TextBody"/>
+        <w:bidi w:val="0"/>
+        <w:jc w:val="left"/>
+        <w:rPr/>
+      </w:pPr>
+      <w:r>
+        <w:rPr/>
+      </w:r>
+    </w:p>
+    <w:p>
+      <w:pPr>
+        <w:pStyle w:val="TextBody"/>
+        <w:bidi w:val="0"/>
+        <w:jc w:val="left"/>
         <w:rPr/>
       </w:pPr>
       <w:r>
@@ -647,7 +647,7 @@
         <w:pStyle w:val="TextBody"/>
         <w:bidi w:val="0"/>
         <w:spacing w:before="0" w:after="140"/>
-        <w:jc w:val="start"/>
+        <w:jc w:val="left"/>
         <w:rPr/>
       </w:pPr>
       <w:r>
@@ -675,12 +675,12 @@
       <w:numFmt w:val="none"/>
       <w:suff w:val="nothing"/>
       <w:lvlText w:val=""/>
-      <w:lvlJc w:val="start"/>
+      <w:lvlJc w:val="left"/>
       <w:pPr>
         <w:tabs>
           <w:tab w:val="num" w:pos="0"/>
         </w:tabs>
-        <w:ind w:start="0" w:hanging="0"/>
+        <w:ind w:left="0" w:hanging="0"/>
       </w:pPr>
     </w:lvl>
     <w:lvl w:ilvl="1">
@@ -689,12 +689,12 @@
       <w:numFmt w:val="none"/>
       <w:suff w:val="nothing"/>
       <w:lvlText w:val=""/>
-      <w:lvlJc w:val="start"/>
+      <w:lvlJc w:val="left"/>
       <w:pPr>
         <w:tabs>
           <w:tab w:val="num" w:pos="0"/>
         </w:tabs>
-        <w:ind w:start="0" w:hanging="0"/>
+        <w:ind w:left="0" w:hanging="0"/>
       </w:pPr>
     </w:lvl>
     <w:lvl w:ilvl="2">
@@ -703,12 +703,12 @@
       <w:numFmt w:val="none"/>
       <w:suff w:val="nothing"/>
       <w:lvlText w:val=""/>
-      <w:lvlJc w:val="start"/>
+      <w:lvlJc w:val="left"/>
       <w:pPr>
         <w:tabs>
           <w:tab w:val="num" w:pos="0"/>
         </w:tabs>
-        <w:ind w:start="0" w:hanging="0"/>
+        <w:ind w:left="0" w:hanging="0"/>
       </w:pPr>
     </w:lvl>
     <w:lvl w:ilvl="3">
@@ -716,12 +716,12 @@
       <w:numFmt w:val="none"/>
       <w:suff w:val="nothing"/>
       <w:lvlText w:val=""/>
-      <w:lvlJc w:val="start"/>
+      <w:lvlJc w:val="left"/>
       <w:pPr>
         <w:tabs>
           <w:tab w:val="num" w:pos="0"/>
         </w:tabs>
-        <w:ind w:start="0" w:hanging="0"/>
+        <w:ind w:left="0" w:hanging="0"/>
       </w:pPr>
     </w:lvl>
     <w:lvl w:ilvl="4">
@@ -729,12 +729,12 @@
       <w:numFmt w:val="none"/>
       <w:suff w:val="nothing"/>
       <w:lvlText w:val=""/>
-      <w:lvlJc w:val="start"/>
+      <w:lvlJc w:val="left"/>
       <w:pPr>
         <w:tabs>
           <w:tab w:val="num" w:pos="0"/>
         </w:tabs>
-        <w:ind w:start="0" w:hanging="0"/>
+        <w:ind w:left="0" w:hanging="0"/>
       </w:pPr>
     </w:lvl>
     <w:lvl w:ilvl="5">
@@ -742,12 +742,12 @@
       <w:numFmt w:val="none"/>
       <w:suff w:val="nothing"/>
       <w:lvlText w:val=""/>
-      <w:lvlJc w:val="start"/>
+      <w:lvlJc w:val="left"/>
       <w:pPr>
         <w:tabs>
           <w:tab w:val="num" w:pos="0"/>
         </w:tabs>
-        <w:ind w:start="0" w:hanging="0"/>
+        <w:ind w:left="0" w:hanging="0"/>
       </w:pPr>
     </w:lvl>
     <w:lvl w:ilvl="6">
@@ -755,12 +755,12 @@
       <w:numFmt w:val="none"/>
       <w:suff w:val="nothing"/>
       <w:lvlText w:val=""/>
-      <w:lvlJc w:val="start"/>
+      <w:lvlJc w:val="left"/>
       <w:pPr>
         <w:tabs>
           <w:tab w:val="num" w:pos="0"/>
         </w:tabs>
-        <w:ind w:start="0" w:hanging="0"/>
+        <w:ind w:left="0" w:hanging="0"/>
       </w:pPr>
     </w:lvl>
     <w:lvl w:ilvl="7">
@@ -768,12 +768,12 @@
       <w:numFmt w:val="none"/>
       <w:suff w:val="nothing"/>
       <w:lvlText w:val=""/>
-      <w:lvlJc w:val="start"/>
+      <w:lvlJc w:val="left"/>
       <w:pPr>
         <w:tabs>
           <w:tab w:val="num" w:pos="0"/>
         </w:tabs>
-        <w:ind w:start="0" w:hanging="0"/>
+        <w:ind w:left="0" w:hanging="0"/>
       </w:pPr>
     </w:lvl>
     <w:lvl w:ilvl="8">
@@ -781,12 +781,12 @@
       <w:numFmt w:val="none"/>
       <w:suff w:val="nothing"/>
       <w:lvlText w:val=""/>
-      <w:lvlJc w:val="start"/>
+      <w:lvlJc w:val="left"/>
       <w:pPr>
         <w:tabs>
           <w:tab w:val="num" w:pos="0"/>
         </w:tabs>
-        <w:ind w:start="0" w:hanging="0"/>
+        <w:ind w:left="0" w:hanging="0"/>
       </w:pPr>
     </w:lvl>
   </w:abstractNum>

</xml_diff>